<commit_message>
Fixed most issues. Still missing documents.
</commit_message>
<xml_diff>
--- a/moodle/vknyazev_E63_A08_PEA_Letter.docx
+++ b/moodle/vknyazev_E63_A08_PEA_Letter.docx
@@ -5,7 +5,8 @@
     <w:p>
       <w:pPr>
         <w:pStyle w:val="Normal"/>
-        <w:jc w:val="right"/>
+        <w:spacing w:lineRule="auto" w:line="240" w:before="0" w:after="0"/>
+        <w:jc w:val="left"/>
         <w:rPr/>
       </w:pPr>
       <w:r>
@@ -15,6 +16,23 @@
           <w:u w:val="none"/>
           <w:lang w:val="en-US"/>
         </w:rPr>
+        <w:t>Viacheslav Knyazev</w:t>
+      </w:r>
+    </w:p>
+    <w:p>
+      <w:pPr>
+        <w:pStyle w:val="Normal"/>
+        <w:spacing w:lineRule="auto" w:line="240" w:before="0" w:after="0"/>
+        <w:jc w:val="left"/>
+        <w:rPr/>
+      </w:pPr>
+      <w:r>
+        <w:rPr>
+          <w:rStyle w:val="InternetLink"/>
+          <w:color w:val="000000"/>
+          <w:u w:val="none"/>
+          <w:lang w:val="en-US"/>
+        </w:rPr>
         <w:t>56 rue de Roulier, Gatineau (QC)</w:t>
       </w:r>
       <w:r>
@@ -28,64 +46,66 @@
     <w:p>
       <w:pPr>
         <w:pStyle w:val="Normal"/>
-        <w:jc w:val="right"/>
-        <w:rPr/>
-      </w:pPr>
-      <w:r>
-        <w:rPr>
-          <w:lang w:val="en-US"/>
-        </w:rPr>
-        <w:t>April 17, 2020</w:t>
-      </w:r>
-    </w:p>
-    <w:p>
-      <w:pPr>
-        <w:pStyle w:val="Normal"/>
-        <w:rPr/>
-      </w:pPr>
-      <w:r>
-        <w:rPr/>
-        <w:t xml:space="preserve">325, boul. Cité des Jeunes, </w:t>
-      </w:r>
-    </w:p>
-    <w:p>
-      <w:pPr>
-        <w:pStyle w:val="Normal"/>
-        <w:rPr/>
-      </w:pPr>
-      <w:r>
-        <w:rPr/>
-        <w:t>Gatineau,</w:t>
-      </w:r>
-    </w:p>
-    <w:p>
-      <w:pPr>
-        <w:pStyle w:val="Normal"/>
-        <w:rPr/>
-      </w:pPr>
-      <w:r>
-        <w:rPr/>
-        <w:t xml:space="preserve"> </w:t>
-      </w:r>
-      <w:r>
-        <w:rPr/>
-        <w:t>QC,</w:t>
-      </w:r>
-    </w:p>
-    <w:p>
-      <w:pPr>
-        <w:pStyle w:val="Normal"/>
-        <w:rPr>
-          <w:lang w:val="en-US"/>
-        </w:rPr>
-      </w:pPr>
-      <w:r>
-        <w:rPr/>
-        <w:t xml:space="preserve"> </w:t>
-      </w:r>
-      <w:r>
-        <w:rPr/>
-        <w:t>Canada J8Y 6T3</w:t>
+        <w:spacing w:lineRule="auto" w:line="240" w:before="0" w:after="0"/>
+        <w:jc w:val="left"/>
+        <w:rPr>
+          <w:rStyle w:val="InternetLink"/>
+          <w:lang w:val="en-US"/>
+        </w:rPr>
+      </w:pPr>
+      <w:r>
+        <w:rPr/>
+      </w:r>
+    </w:p>
+    <w:p>
+      <w:pPr>
+        <w:pStyle w:val="Normal"/>
+        <w:spacing w:lineRule="auto" w:line="240" w:before="0" w:after="0"/>
+        <w:jc w:val="left"/>
+        <w:rPr/>
+      </w:pPr>
+      <w:r>
+        <w:rPr>
+          <w:lang w:val="en-US"/>
+        </w:rPr>
+        <w:t>May 8th, 2020</w:t>
+      </w:r>
+    </w:p>
+    <w:p>
+      <w:pPr>
+        <w:pStyle w:val="Normal"/>
+        <w:spacing w:lineRule="auto" w:line="240" w:before="0" w:after="0"/>
+        <w:jc w:val="left"/>
+        <w:rPr/>
+      </w:pPr>
+      <w:r>
+        <w:rPr>
+          <w:lang w:val="en-US"/>
+        </w:rPr>
+        <w:t>Heritage College Computer Science Department Faculty</w:t>
+      </w:r>
+    </w:p>
+    <w:p>
+      <w:pPr>
+        <w:pStyle w:val="Normal"/>
+        <w:spacing w:lineRule="auto" w:line="240" w:before="0" w:after="0"/>
+        <w:rPr/>
+      </w:pPr>
+      <w:r>
+        <w:rPr/>
+        <w:t xml:space="preserve">325, boul. Cité des Jeunes, Gatineau </w:t>
+      </w:r>
+      <w:r>
+        <w:rPr/>
+        <w:t>(</w:t>
+      </w:r>
+      <w:r>
+        <w:rPr/>
+        <w:t>QC</w:t>
+      </w:r>
+      <w:r>
+        <w:rPr/>
+        <w:t>)</w:t>
       </w:r>
     </w:p>
     <w:p>
@@ -143,13 +163,7 @@
           <w:lang w:val="en-US"/>
         </w:rPr>
         <w:tab/>
-        <w:t xml:space="preserve">This letter is a request for the </w:t>
-      </w:r>
-      <w:r>
-        <w:rPr>
-          <w:lang w:val="en-US"/>
-        </w:rPr>
-        <w:t xml:space="preserve">review of completion for my Program Exit Assessment. It is in the format of a website and is meant to include all the required materials. </w:t>
+        <w:t xml:space="preserve">This letter is a request for the review of completion for my Program Exit Assessment. It is in the format of a website and is meant to include all the required materials. </w:t>
       </w:r>
     </w:p>
     <w:p>
@@ -162,12 +176,7 @@
           <w:lang w:val="en-US"/>
         </w:rPr>
         <w:tab/>
-      </w:r>
-      <w:r>
-        <w:rPr>
-          <w:lang w:val="en-US"/>
-        </w:rPr>
-        <w:t>The goal of the PEA is to demonstrate the required competencies and completion of objectives as determined by the Computer Science program. Each page of my website features deliverables for that purpose, which can be navigated using the interactive menu on the top used to categorize them.</w:t>
+        <w:t>The goal of the PEA is to demonstrate the required competencies and completion of objectives as determined by the Computer Science program. Each page of my website features deliverables for that purpose, which can be navigated using the interactive menu on the top used to categorize them. The majority of them have be achieved throughout the Development Project I &amp; II courses where I worked on the queue management solution project for the TLC.</w:t>
       </w:r>
     </w:p>
     <w:p>
@@ -184,58 +193,48 @@
         <w:rPr>
           <w:rStyle w:val="InternetLink"/>
         </w:rPr>
-        <w:t>http://cs.cegep-heritage.qc.ca/pea/2020/</w:t>
-      </w:r>
-      <w:r>
-        <w:rPr>
-          <w:rStyle w:val="InternetLink"/>
-        </w:rPr>
-        <w:t>vknyazev</w:t>
-      </w:r>
-      <w:r>
-        <w:rPr>
-          <w:rStyle w:val="InternetLink"/>
-        </w:rPr>
-        <w:t>/</w:t>
-      </w:r>
-      <w:r>
-        <w:rPr/>
-        <w:t xml:space="preserve">. </w:t>
-      </w:r>
-      <w:r>
-        <w:rPr/>
-        <w:t>I am interested in your hearing your comments.</w:t>
-      </w:r>
-    </w:p>
-    <w:p>
-      <w:pPr>
-        <w:pStyle w:val="Normal"/>
-        <w:rPr>
-          <w:lang w:val="en-US"/>
-        </w:rPr>
-      </w:pPr>
-      <w:r>
-        <w:rPr>
-          <w:lang w:val="en-US"/>
-        </w:rPr>
-      </w:r>
-    </w:p>
-    <w:p>
-      <w:pPr>
-        <w:pStyle w:val="Normal"/>
-        <w:rPr/>
-      </w:pPr>
-      <w:r>
-        <w:rPr>
-          <w:lang w:val="en-US"/>
-        </w:rPr>
-        <w:t>Looking forward to hear from you soon</w:t>
-      </w:r>
-      <w:r>
-        <w:rPr>
-          <w:lang w:val="en-US"/>
-        </w:rPr>
-        <w:t>,</w:t>
+        <w:t>http://cs.cegep-heritage.qc.ca/pea/2020/vknyazev/index.html</w:t>
+      </w:r>
+      <w:r>
+        <w:rPr/>
+        <w:t xml:space="preserve">. I am interested in your hearing your comments via email at </w:t>
+      </w:r>
+      <w:hyperlink r:id="rId2">
+        <w:r>
+          <w:rPr>
+            <w:rStyle w:val="InternetLink"/>
+          </w:rPr>
+          <w:t>1735714@cegep-heritage.qc.ca</w:t>
+        </w:r>
+      </w:hyperlink>
+      <w:r>
+        <w:rPr/>
+        <w:t>. Thank you for your time and consideration.</w:t>
+      </w:r>
+    </w:p>
+    <w:p>
+      <w:pPr>
+        <w:pStyle w:val="Normal"/>
+        <w:rPr>
+          <w:lang w:val="en-US"/>
+        </w:rPr>
+      </w:pPr>
+      <w:r>
+        <w:rPr>
+          <w:lang w:val="en-US"/>
+        </w:rPr>
+      </w:r>
+    </w:p>
+    <w:p>
+      <w:pPr>
+        <w:pStyle w:val="Normal"/>
+        <w:rPr/>
+      </w:pPr>
+      <w:r>
+        <w:rPr>
+          <w:lang w:val="en-US"/>
+        </w:rPr>
+        <w:t>Looking forward to hear from you soon,</w:t>
       </w:r>
     </w:p>
     <w:p>
@@ -270,7 +269,6 @@
     <w:rPrDefault>
       <w:rPr>
         <w:rFonts w:ascii="Calibri" w:hAnsi="Calibri" w:eastAsia="Calibri" w:cs="" w:asciiTheme="minorHAnsi" w:cstheme="minorBidi" w:eastAsiaTheme="minorHAnsi" w:hAnsiTheme="minorHAnsi"/>
-        <w:sz w:val="22"/>
         <w:szCs w:val="22"/>
         <w:lang w:val="en-CA" w:eastAsia="en-US" w:bidi="ar-SA"/>
       </w:rPr>
@@ -718,6 +716,16 @@
     <w:qFormat/>
     <w:rPr/>
   </w:style>
+  <w:style w:type="character" w:styleId="NumberingSymbols">
+    <w:name w:val="Numbering Symbols"/>
+    <w:qFormat/>
+    <w:rPr/>
+  </w:style>
+  <w:style w:type="character" w:styleId="ListLabel3">
+    <w:name w:val="ListLabel 3"/>
+    <w:qFormat/>
+    <w:rPr/>
+  </w:style>
   <w:style w:type="paragraph" w:styleId="Heading">
     <w:name w:val="Heading"/>
     <w:basedOn w:val="Normal"/>

</xml_diff>